<commit_message>
[docs] added a report  to "Plan de gestion de comunicaciones"
</commit_message>
<xml_diff>
--- a/docs/PLAN DE GESTION DE COMUNICACIONES.docx
+++ b/docs/PLAN DE GESTION DE COMUNICACIONES.docx
@@ -124,28 +124,12 @@
                 <w:color w:val="1B6FB5"/>
               </w:rPr>
             </w:pPr>
-            <w:proofErr w:type="spellStart"/>
             <w:r>
               <w:rPr>
                 <w:color w:val="1B6FB5"/>
               </w:rPr>
-              <w:t>CityScape</w:t>
-            </w:r>
-            <w:proofErr w:type="spellEnd"/>
-            <w:r>
-              <w:rPr>
-                <w:color w:val="1B6FB5"/>
-              </w:rPr>
-              <w:t xml:space="preserve"> </w:t>
-            </w:r>
-            <w:proofErr w:type="spellStart"/>
-            <w:r>
-              <w:rPr>
-                <w:color w:val="1B6FB5"/>
-              </w:rPr>
-              <w:t>Rentals</w:t>
-            </w:r>
-            <w:proofErr w:type="spellEnd"/>
+              <w:t>CityScape Rentals</w:t>
+            </w:r>
           </w:p>
         </w:tc>
         <w:tc>
@@ -285,7 +269,6 @@
                 <w:szCs w:val="20"/>
               </w:rPr>
             </w:pPr>
-            <w:proofErr w:type="gramStart"/>
             <w:r>
               <w:rPr>
                 <w:b/>
@@ -294,7 +277,6 @@
               </w:rPr>
               <w:t>Información a comunicar</w:t>
             </w:r>
-            <w:proofErr w:type="gramEnd"/>
           </w:p>
         </w:tc>
         <w:tc>
@@ -599,7 +581,15 @@
                 <w:sz w:val="20"/>
                 <w:szCs w:val="20"/>
               </w:rPr>
-              <w:t>Informe de Riesgos</w:t>
+              <w:t>Informe de Costes Acumulados</w:t>
+            </w:r>
+            <w:r>
+              <w:rPr>
+                <w:color w:val="0070C0"/>
+                <w:sz w:val="20"/>
+                <w:szCs w:val="20"/>
+              </w:rPr>
+              <w:tab/>
             </w:r>
           </w:p>
         </w:tc>
@@ -622,7 +612,15 @@
                 <w:sz w:val="20"/>
                 <w:szCs w:val="20"/>
               </w:rPr>
-              <w:t>Alta dirección, Equipo de Proyecto</w:t>
+              <w:t>Alta dirección, Patrocinador</w:t>
+            </w:r>
+            <w:r>
+              <w:rPr>
+                <w:color w:val="0070C0"/>
+                <w:sz w:val="20"/>
+                <w:szCs w:val="20"/>
+              </w:rPr>
+              <w:tab/>
             </w:r>
           </w:p>
         </w:tc>
@@ -699,7 +697,7 @@
                 <w:sz w:val="20"/>
                 <w:szCs w:val="20"/>
               </w:rPr>
-              <w:t>Análisis de riesgos y acciones mitigantes</w:t>
+              <w:t>Informe mensual de costes acumulados</w:t>
             </w:r>
             <w:r>
               <w:rPr>
@@ -730,7 +728,7 @@
                 <w:sz w:val="20"/>
                 <w:szCs w:val="20"/>
               </w:rPr>
-              <w:t>Priorizar los riesgos críticos</w:t>
+              <w:t>Incluir desglose de actividades y desviaciones</w:t>
             </w:r>
           </w:p>
         </w:tc>
@@ -755,7 +753,7 @@
                 <w:sz w:val="20"/>
                 <w:szCs w:val="20"/>
               </w:rPr>
-              <w:t>Solicitudes de cambio</w:t>
+              <w:t>Informe de Riesgos</w:t>
             </w:r>
           </w:p>
         </w:tc>
@@ -778,7 +776,7 @@
                 <w:sz w:val="20"/>
                 <w:szCs w:val="20"/>
               </w:rPr>
-              <w:t>Director del proyecto</w:t>
+              <w:t>Alta dirección, Equipo de Proyecto</w:t>
             </w:r>
           </w:p>
         </w:tc>
@@ -803,6 +801,14 @@
               </w:rPr>
               <w:t>Correo electrónico</w:t>
             </w:r>
+            <w:r>
+              <w:rPr>
+                <w:color w:val="0070C0"/>
+                <w:sz w:val="20"/>
+                <w:szCs w:val="20"/>
+              </w:rPr>
+              <w:tab/>
+            </w:r>
           </w:p>
         </w:tc>
         <w:tc>
@@ -824,7 +830,7 @@
                 <w:sz w:val="20"/>
                 <w:szCs w:val="20"/>
               </w:rPr>
-              <w:t>Cuando se requiera</w:t>
+              <w:t>Mensualmente</w:t>
             </w:r>
           </w:p>
         </w:tc>
@@ -847,7 +853,7 @@
                 <w:sz w:val="20"/>
                 <w:szCs w:val="20"/>
               </w:rPr>
-              <w:t>Registro de solicitudes de cambio</w:t>
+              <w:t>Análisis de riesgos y acciones mitigantes</w:t>
             </w:r>
             <w:r>
               <w:rPr>
@@ -878,18 +884,8 @@
                 <w:sz w:val="20"/>
                 <w:szCs w:val="20"/>
               </w:rPr>
-              <w:t>Aprobación del patrocinador si afecta al alcance</w:t>
-            </w:r>
-          </w:p>
-          <w:p>
-            <w:pPr>
-              <w:spacing w:before="120"/>
-              <w:rPr>
-                <w:color w:val="0070C0"/>
-                <w:sz w:val="20"/>
-                <w:szCs w:val="20"/>
-              </w:rPr>
-            </w:pPr>
+              <w:t>Priorizar los riesgos críticos</w:t>
+            </w:r>
           </w:p>
         </w:tc>
       </w:tr>
@@ -913,7 +909,7 @@
                 <w:sz w:val="20"/>
                 <w:szCs w:val="20"/>
               </w:rPr>
-              <w:t>Modificaciones líneas base</w:t>
+              <w:t>Solicitudes de cambio</w:t>
             </w:r>
           </w:p>
         </w:tc>
@@ -936,7 +932,7 @@
                 <w:sz w:val="20"/>
                 <w:szCs w:val="20"/>
               </w:rPr>
-              <w:t>Patrocinador, Responsables equipo de trabajo</w:t>
+              <w:t>Director del proyecto</w:t>
             </w:r>
           </w:p>
         </w:tc>
@@ -959,7 +955,7 @@
                 <w:sz w:val="20"/>
                 <w:szCs w:val="20"/>
               </w:rPr>
-              <w:t>Reunión presencial/virtual</w:t>
+              <w:t>Correo electrónico</w:t>
             </w:r>
           </w:p>
         </w:tc>
@@ -1005,7 +1001,7 @@
                 <w:sz w:val="20"/>
                 <w:szCs w:val="20"/>
               </w:rPr>
-              <w:t>Documento de cambios aprobados</w:t>
+              <w:t>Registro de solicitudes de cambio</w:t>
             </w:r>
             <w:r>
               <w:rPr>
@@ -1036,7 +1032,7 @@
                 <w:sz w:val="20"/>
                 <w:szCs w:val="20"/>
               </w:rPr>
-              <w:t>Solo para cambios significativos en el proyecto</w:t>
+              <w:t>Aprobación del patrocinador si afecta al alcance</w:t>
             </w:r>
           </w:p>
           <w:p>
@@ -1071,15 +1067,7 @@
                 <w:sz w:val="20"/>
                 <w:szCs w:val="20"/>
               </w:rPr>
-              <w:t>Revisión del diseño de la interfaz gráfica</w:t>
-            </w:r>
-            <w:r>
-              <w:rPr>
-                <w:color w:val="0070C0"/>
-                <w:sz w:val="20"/>
-                <w:szCs w:val="20"/>
-              </w:rPr>
-              <w:tab/>
+              <w:t>Modificaciones líneas base</w:t>
             </w:r>
           </w:p>
         </w:tc>
@@ -1102,7 +1090,7 @@
                 <w:sz w:val="20"/>
                 <w:szCs w:val="20"/>
               </w:rPr>
-              <w:t>Cliente</w:t>
+              <w:t>Patrocinador, Responsables equipo de trabajo</w:t>
             </w:r>
           </w:p>
         </w:tc>
@@ -1125,15 +1113,7 @@
                 <w:sz w:val="20"/>
                 <w:szCs w:val="20"/>
               </w:rPr>
-              <w:t>Correo electrónico</w:t>
-            </w:r>
-            <w:r>
-              <w:rPr>
-                <w:color w:val="0070C0"/>
-                <w:sz w:val="20"/>
-                <w:szCs w:val="20"/>
-              </w:rPr>
-              <w:tab/>
+              <w:t>Reunión presencial/virtual</w:t>
             </w:r>
           </w:p>
         </w:tc>
@@ -1156,15 +1136,7 @@
                 <w:sz w:val="20"/>
                 <w:szCs w:val="20"/>
               </w:rPr>
-              <w:t>Al finalizar la etapa de diseño</w:t>
-            </w:r>
-            <w:r>
-              <w:rPr>
-                <w:color w:val="0070C0"/>
-                <w:sz w:val="20"/>
-                <w:szCs w:val="20"/>
-              </w:rPr>
-              <w:tab/>
+              <w:t>Cuando se requiera</w:t>
             </w:r>
           </w:p>
         </w:tc>
@@ -1187,7 +1159,7 @@
                 <w:sz w:val="20"/>
                 <w:szCs w:val="20"/>
               </w:rPr>
-              <w:t>Diseño propuesto</w:t>
+              <w:t>Documento de cambios aprobados</w:t>
             </w:r>
             <w:r>
               <w:rPr>
@@ -1218,7 +1190,7 @@
                 <w:sz w:val="20"/>
                 <w:szCs w:val="20"/>
               </w:rPr>
-              <w:t>Aprobación rápida es crucial para el cronograma</w:t>
+              <w:t>Solo para cambios significativos en el proyecto</w:t>
             </w:r>
           </w:p>
           <w:p>
@@ -1253,7 +1225,7 @@
                 <w:sz w:val="20"/>
                 <w:szCs w:val="20"/>
               </w:rPr>
-              <w:t>Entrega de hitos y productos finales</w:t>
+              <w:t>Revisión del diseño de la interfaz gráfica</w:t>
             </w:r>
             <w:r>
               <w:rPr>
@@ -1284,15 +1256,7 @@
                 <w:sz w:val="20"/>
                 <w:szCs w:val="20"/>
               </w:rPr>
-              <w:t>Equipo interno y patrocinador</w:t>
-            </w:r>
-            <w:r>
-              <w:rPr>
-                <w:color w:val="0070C0"/>
-                <w:sz w:val="20"/>
-                <w:szCs w:val="20"/>
-              </w:rPr>
-              <w:tab/>
+              <w:t>Cliente</w:t>
             </w:r>
           </w:p>
         </w:tc>
@@ -1315,7 +1279,7 @@
                 <w:sz w:val="20"/>
                 <w:szCs w:val="20"/>
               </w:rPr>
-              <w:t>Reunión presencial/virtual</w:t>
+              <w:t>Correo electrónico</w:t>
             </w:r>
             <w:r>
               <w:rPr>
@@ -1346,7 +1310,7 @@
                 <w:sz w:val="20"/>
                 <w:szCs w:val="20"/>
               </w:rPr>
-              <w:t>Según el calendario de hitos</w:t>
+              <w:t>Al finalizar la etapa de diseño</w:t>
             </w:r>
             <w:r>
               <w:rPr>
@@ -1377,7 +1341,7 @@
                 <w:sz w:val="20"/>
                 <w:szCs w:val="20"/>
               </w:rPr>
-              <w:t>Acta de entrega</w:t>
+              <w:t>Diseño propuesto</w:t>
             </w:r>
             <w:r>
               <w:rPr>
@@ -1408,7 +1372,7 @@
                 <w:sz w:val="20"/>
                 <w:szCs w:val="20"/>
               </w:rPr>
-              <w:t>Confirmar aceptación por parte del cliente</w:t>
+              <w:t>Aprobación rápida es crucial para el cronograma</w:t>
             </w:r>
           </w:p>
           <w:p>
@@ -1443,7 +1407,7 @@
                 <w:sz w:val="20"/>
                 <w:szCs w:val="20"/>
               </w:rPr>
-              <w:t>Actualizaciones sobre problemas técnicos y soluciones propuestas</w:t>
+              <w:t>Entrega de hitos y productos finales</w:t>
             </w:r>
             <w:r>
               <w:rPr>
@@ -1474,7 +1438,15 @@
                 <w:sz w:val="20"/>
                 <w:szCs w:val="20"/>
               </w:rPr>
-              <w:t>Equipo de trabajo</w:t>
+              <w:t>Equipo interno y patrocinador</w:t>
+            </w:r>
+            <w:r>
+              <w:rPr>
+                <w:color w:val="0070C0"/>
+                <w:sz w:val="20"/>
+                <w:szCs w:val="20"/>
+              </w:rPr>
+              <w:tab/>
             </w:r>
           </w:p>
         </w:tc>
@@ -1497,7 +1469,7 @@
                 <w:sz w:val="20"/>
                 <w:szCs w:val="20"/>
               </w:rPr>
-              <w:t>Plataforma de gestión de proyecto</w:t>
+              <w:t>Reunión presencial/virtual</w:t>
             </w:r>
             <w:r>
               <w:rPr>
@@ -1528,7 +1500,7 @@
                 <w:sz w:val="20"/>
                 <w:szCs w:val="20"/>
               </w:rPr>
-              <w:t>En tiempo real según surjan</w:t>
+              <w:t>Según el calendario de hitos</w:t>
             </w:r>
             <w:r>
               <w:rPr>
@@ -1559,7 +1531,7 @@
                 <w:sz w:val="20"/>
                 <w:szCs w:val="20"/>
               </w:rPr>
-              <w:t>Listado de problemas técnicos y sus soluciones</w:t>
+              <w:t>Acta de entrega</w:t>
             </w:r>
             <w:r>
               <w:rPr>
@@ -1590,7 +1562,7 @@
                 <w:sz w:val="20"/>
                 <w:szCs w:val="20"/>
               </w:rPr>
-              <w:t>Se espera respuesta rápida del equipo técnico.</w:t>
+              <w:t>Confirmar aceptación por parte del cliente</w:t>
             </w:r>
           </w:p>
           <w:p>
@@ -1625,7 +1597,7 @@
                 <w:sz w:val="20"/>
                 <w:szCs w:val="20"/>
               </w:rPr>
-              <w:t>Cambio en el alcance o ajustes menores en el cronograma</w:t>
+              <w:t>Actualizaciones sobre problemas técnicos y soluciones propuestas</w:t>
             </w:r>
             <w:r>
               <w:rPr>
@@ -1656,15 +1628,7 @@
                 <w:sz w:val="20"/>
                 <w:szCs w:val="20"/>
               </w:rPr>
-              <w:t>Patrocinador y equipo del proyecto</w:t>
-            </w:r>
-            <w:r>
-              <w:rPr>
-                <w:color w:val="0070C0"/>
-                <w:sz w:val="20"/>
-                <w:szCs w:val="20"/>
-              </w:rPr>
-              <w:tab/>
+              <w:t>Equipo de trabajo</w:t>
             </w:r>
           </w:p>
         </w:tc>
@@ -1687,7 +1651,7 @@
                 <w:sz w:val="20"/>
                 <w:szCs w:val="20"/>
               </w:rPr>
-              <w:t>Reunión presencial/virtual</w:t>
+              <w:t>Plataforma de gestión de proyecto</w:t>
             </w:r>
             <w:r>
               <w:rPr>
@@ -1718,7 +1682,7 @@
                 <w:sz w:val="20"/>
                 <w:szCs w:val="20"/>
               </w:rPr>
-              <w:t>En cuanto se identifique un cambio necesario</w:t>
+              <w:t>En tiempo real según surjan</w:t>
             </w:r>
             <w:r>
               <w:rPr>
@@ -1749,7 +1713,7 @@
                 <w:sz w:val="20"/>
                 <w:szCs w:val="20"/>
               </w:rPr>
-              <w:t>Solicitud de cambio con descripción del impacto</w:t>
+              <w:t>Listado de problemas técnicos y sus soluciones</w:t>
             </w:r>
             <w:r>
               <w:rPr>
@@ -1780,7 +1744,7 @@
                 <w:sz w:val="20"/>
                 <w:szCs w:val="20"/>
               </w:rPr>
-              <w:t>Aprobación del patrocinador es obligatoria.</w:t>
+              <w:t>Se espera respuesta rápida del equipo técnico.</w:t>
             </w:r>
           </w:p>
           <w:p>
@@ -1809,23 +1773,13 @@
                 <w:szCs w:val="20"/>
               </w:rPr>
             </w:pPr>
-            <w:proofErr w:type="spellStart"/>
-            <w:r>
-              <w:rPr>
-                <w:color w:val="0070C0"/>
-                <w:sz w:val="20"/>
-                <w:szCs w:val="20"/>
-              </w:rPr>
-              <w:t>Feedback</w:t>
-            </w:r>
-            <w:proofErr w:type="spellEnd"/>
-            <w:r>
-              <w:rPr>
-                <w:color w:val="0070C0"/>
-                <w:sz w:val="20"/>
-                <w:szCs w:val="20"/>
-              </w:rPr>
-              <w:t xml:space="preserve"> y satisfacción del cliente tras pruebas de aceptación</w:t>
+            <w:r>
+              <w:rPr>
+                <w:color w:val="0070C0"/>
+                <w:sz w:val="20"/>
+                <w:szCs w:val="20"/>
+              </w:rPr>
+              <w:t>Cambio en el alcance o ajustes menores en el cronograma</w:t>
             </w:r>
             <w:r>
               <w:rPr>
@@ -1856,7 +1810,7 @@
                 <w:sz w:val="20"/>
                 <w:szCs w:val="20"/>
               </w:rPr>
-              <w:t>Cliente y usuarios finales</w:t>
+              <w:t>Patrocinador y equipo del proyecto</w:t>
             </w:r>
             <w:r>
               <w:rPr>
@@ -1887,7 +1841,7 @@
                 <w:sz w:val="20"/>
                 <w:szCs w:val="20"/>
               </w:rPr>
-              <w:t>Encuesta online</w:t>
+              <w:t>Reunión presencial/virtual</w:t>
             </w:r>
             <w:r>
               <w:rPr>
@@ -1918,7 +1872,7 @@
                 <w:sz w:val="20"/>
                 <w:szCs w:val="20"/>
               </w:rPr>
-              <w:t>Después de las pruebas de aceptación</w:t>
+              <w:t>En cuanto se identifique un cambio necesario</w:t>
             </w:r>
             <w:r>
               <w:rPr>
@@ -1949,7 +1903,7 @@
                 <w:sz w:val="20"/>
                 <w:szCs w:val="20"/>
               </w:rPr>
-              <w:t>Resultados de la encuesta de satisfacción</w:t>
+              <w:t>Solicitud de cambio con descripción del impacto</w:t>
             </w:r>
             <w:r>
               <w:rPr>
@@ -1980,7 +1934,7 @@
                 <w:sz w:val="20"/>
                 <w:szCs w:val="20"/>
               </w:rPr>
-              <w:t>Se utilizará para medir la calidad del producto.</w:t>
+              <w:t>Aprobación del patrocinador es obligatoria.</w:t>
             </w:r>
           </w:p>
           <w:p>
@@ -2015,6 +1969,196 @@
                 <w:sz w:val="20"/>
                 <w:szCs w:val="20"/>
               </w:rPr>
+              <w:t>Feedback y satisfacción del cliente tras pruebas de aceptación</w:t>
+            </w:r>
+            <w:r>
+              <w:rPr>
+                <w:color w:val="0070C0"/>
+                <w:sz w:val="20"/>
+                <w:szCs w:val="20"/>
+              </w:rPr>
+              <w:tab/>
+            </w:r>
+          </w:p>
+        </w:tc>
+        <w:tc>
+          <w:tcPr>
+            <w:tcW w:w="1782" w:type="dxa"/>
+          </w:tcPr>
+          <w:p>
+            <w:pPr>
+              <w:spacing w:before="120"/>
+              <w:rPr>
+                <w:color w:val="0070C0"/>
+                <w:sz w:val="20"/>
+                <w:szCs w:val="20"/>
+              </w:rPr>
+            </w:pPr>
+            <w:r>
+              <w:rPr>
+                <w:color w:val="0070C0"/>
+                <w:sz w:val="20"/>
+                <w:szCs w:val="20"/>
+              </w:rPr>
+              <w:t>Cliente y usuarios finales</w:t>
+            </w:r>
+            <w:r>
+              <w:rPr>
+                <w:color w:val="0070C0"/>
+                <w:sz w:val="20"/>
+                <w:szCs w:val="20"/>
+              </w:rPr>
+              <w:tab/>
+            </w:r>
+          </w:p>
+        </w:tc>
+        <w:tc>
+          <w:tcPr>
+            <w:tcW w:w="1273" w:type="dxa"/>
+          </w:tcPr>
+          <w:p>
+            <w:pPr>
+              <w:spacing w:before="120"/>
+              <w:rPr>
+                <w:color w:val="0070C0"/>
+                <w:sz w:val="20"/>
+                <w:szCs w:val="20"/>
+              </w:rPr>
+            </w:pPr>
+            <w:r>
+              <w:rPr>
+                <w:color w:val="0070C0"/>
+                <w:sz w:val="20"/>
+                <w:szCs w:val="20"/>
+              </w:rPr>
+              <w:t>Encuesta online</w:t>
+            </w:r>
+            <w:r>
+              <w:rPr>
+                <w:color w:val="0070C0"/>
+                <w:sz w:val="20"/>
+                <w:szCs w:val="20"/>
+              </w:rPr>
+              <w:tab/>
+            </w:r>
+          </w:p>
+        </w:tc>
+        <w:tc>
+          <w:tcPr>
+            <w:tcW w:w="1701" w:type="dxa"/>
+          </w:tcPr>
+          <w:p>
+            <w:pPr>
+              <w:spacing w:before="120"/>
+              <w:rPr>
+                <w:color w:val="0070C0"/>
+                <w:sz w:val="20"/>
+                <w:szCs w:val="20"/>
+              </w:rPr>
+            </w:pPr>
+            <w:r>
+              <w:rPr>
+                <w:color w:val="0070C0"/>
+                <w:sz w:val="20"/>
+                <w:szCs w:val="20"/>
+              </w:rPr>
+              <w:t>Después de las pruebas de aceptación</w:t>
+            </w:r>
+            <w:r>
+              <w:rPr>
+                <w:color w:val="0070C0"/>
+                <w:sz w:val="20"/>
+                <w:szCs w:val="20"/>
+              </w:rPr>
+              <w:tab/>
+            </w:r>
+          </w:p>
+        </w:tc>
+        <w:tc>
+          <w:tcPr>
+            <w:tcW w:w="1701" w:type="dxa"/>
+          </w:tcPr>
+          <w:p>
+            <w:pPr>
+              <w:spacing w:before="120"/>
+              <w:rPr>
+                <w:color w:val="0070C0"/>
+                <w:sz w:val="20"/>
+                <w:szCs w:val="20"/>
+              </w:rPr>
+            </w:pPr>
+            <w:r>
+              <w:rPr>
+                <w:color w:val="0070C0"/>
+                <w:sz w:val="20"/>
+                <w:szCs w:val="20"/>
+              </w:rPr>
+              <w:t>Resultados de la encuesta de satisfacción</w:t>
+            </w:r>
+            <w:r>
+              <w:rPr>
+                <w:color w:val="0070C0"/>
+                <w:sz w:val="20"/>
+                <w:szCs w:val="20"/>
+              </w:rPr>
+              <w:tab/>
+            </w:r>
+          </w:p>
+        </w:tc>
+        <w:tc>
+          <w:tcPr>
+            <w:tcW w:w="2268" w:type="dxa"/>
+          </w:tcPr>
+          <w:p>
+            <w:pPr>
+              <w:spacing w:before="120"/>
+              <w:rPr>
+                <w:color w:val="0070C0"/>
+                <w:sz w:val="20"/>
+                <w:szCs w:val="20"/>
+              </w:rPr>
+            </w:pPr>
+            <w:r>
+              <w:rPr>
+                <w:color w:val="0070C0"/>
+                <w:sz w:val="20"/>
+                <w:szCs w:val="20"/>
+              </w:rPr>
+              <w:t>Se utilizará para medir la calidad del producto.</w:t>
+            </w:r>
+          </w:p>
+          <w:p>
+            <w:pPr>
+              <w:spacing w:before="120"/>
+              <w:rPr>
+                <w:color w:val="0070C0"/>
+                <w:sz w:val="20"/>
+                <w:szCs w:val="20"/>
+              </w:rPr>
+            </w:pPr>
+          </w:p>
+        </w:tc>
+      </w:tr>
+      <w:tr>
+        <w:tc>
+          <w:tcPr>
+            <w:tcW w:w="2298" w:type="dxa"/>
+          </w:tcPr>
+          <w:p>
+            <w:pPr>
+              <w:spacing w:before="120"/>
+              <w:rPr>
+                <w:color w:val="0070C0"/>
+                <w:sz w:val="20"/>
+                <w:szCs w:val="20"/>
+              </w:rPr>
+            </w:pPr>
+            <w:r>
+              <w:rPr>
+                <w:color w:val="0070C0"/>
+                <w:sz w:val="20"/>
+                <w:szCs w:val="20"/>
+              </w:rPr>
               <w:t>Resolución de conflictos y decisiones clave en el desarrollo</w:t>
             </w:r>
             <w:r>
@@ -2164,23 +2308,13 @@
                 <w:szCs w:val="20"/>
               </w:rPr>
             </w:pPr>
-            <w:proofErr w:type="gramStart"/>
-            <w:r>
-              <w:rPr>
-                <w:color w:val="0070C0"/>
-                <w:sz w:val="20"/>
-                <w:szCs w:val="20"/>
-              </w:rPr>
-              <w:t>Participación activa</w:t>
-            </w:r>
-            <w:proofErr w:type="gramEnd"/>
-            <w:r>
-              <w:rPr>
-                <w:color w:val="0070C0"/>
-                <w:sz w:val="20"/>
-                <w:szCs w:val="20"/>
-              </w:rPr>
-              <w:t xml:space="preserve"> del patrocinador si es necesario.</w:t>
+            <w:r>
+              <w:rPr>
+                <w:color w:val="0070C0"/>
+                <w:sz w:val="20"/>
+                <w:szCs w:val="20"/>
+              </w:rPr>
+              <w:t>Participación activa del patrocinador si es necesario.</w:t>
             </w:r>
           </w:p>
           <w:p>
@@ -3141,9 +3275,7 @@
       <w:tblStyleRowBandSize w:val="1"/>
       <w:tblStyleColBandSize w:val="1"/>
       <w:tblCellMar>
-        <w:top w:w="0" w:type="dxa"/>
         <w:left w:w="108" w:type="dxa"/>
-        <w:bottom w:w="0" w:type="dxa"/>
         <w:right w:w="108" w:type="dxa"/>
       </w:tblCellMar>
     </w:tblPr>
@@ -3157,9 +3289,7 @@
       <w:tblStyleRowBandSize w:val="1"/>
       <w:tblStyleColBandSize w:val="1"/>
       <w:tblCellMar>
-        <w:top w:w="0" w:type="dxa"/>
         <w:left w:w="108" w:type="dxa"/>
-        <w:bottom w:w="0" w:type="dxa"/>
         <w:right w:w="108" w:type="dxa"/>
       </w:tblCellMar>
     </w:tblPr>

</xml_diff>